<commit_message>
Customer page almost finished
</commit_message>
<xml_diff>
--- a/MockFlow/McOrder.docx
+++ b/MockFlow/McOrder.docx
@@ -2,7 +2,10 @@
 <file path=word/document.xml><?xml version="1.0" encoding="utf-8"?>
 <w:document xmlns:wpc="http://schemas.microsoft.com/office/word/2010/wordprocessingCanvas" xmlns:cx="http://schemas.microsoft.com/office/drawing/2014/chartex" xmlns:cx1="http://schemas.microsoft.com/office/drawing/2015/9/8/chartex" xmlns:cx2="http://schemas.microsoft.com/office/drawing/2015/10/21/chartex" xmlns:cx3="http://schemas.microsoft.com/office/drawing/2016/5/9/chartex" xmlns:cx4="http://schemas.microsoft.com/office/drawing/2016/5/10/chartex" xmlns:cx5="http://schemas.microsoft.com/office/drawing/2016/5/11/chartex" xmlns:cx6="http://schemas.microsoft.com/office/drawing/2016/5/12/chartex" xmlns:cx7="http://schemas.microsoft.com/office/drawing/2016/5/13/chartex" xmlns:cx8="http://schemas.microsoft.com/office/drawing/2016/5/14/chartex" xmlns:mc="http://schemas.openxmlformats.org/markup-compatibility/2006" xmlns:aink="http://schemas.microsoft.com/office/drawing/2016/ink" xmlns:am3d="http://schemas.microsoft.com/office/drawing/2017/model3d" xmlns:o="urn:schemas-microsoft-com:office:office" xmlns:oel="http://schemas.microsoft.com/office/2019/extlst" xmlns:r="http://schemas.openxmlformats.org/officeDocument/2006/relationships" xmlns:m="http://schemas.openxmlformats.org/officeDocument/2006/math" xmlns:v="urn:schemas-microsoft-com:vml" xmlns:wp14="http://schemas.microsoft.com/office/word/2010/wordprocessingDrawing" xmlns:wp="http://schemas.openxmlformats.org/drawingml/2006/wordprocessingDrawing" xmlns:w10="urn:schemas-microsoft-com:office:word" xmlns:w="http://schemas.openxmlformats.org/wordprocessingml/2006/main" xmlns:w14="http://schemas.microsoft.com/office/word/2010/wordml" xmlns:w15="http://schemas.microsoft.com/office/word/2012/wordml" xmlns:w16cex="http://schemas.microsoft.com/office/word/2018/wordml/cex" xmlns:w16cid="http://schemas.microsoft.com/office/word/2016/wordml/cid" xmlns:w16="http://schemas.microsoft.com/office/word/2018/wordml" xmlns:w16du="http://schemas.microsoft.com/office/word/2023/wordml/word16du" xmlns:w16sdtdh="http://schemas.microsoft.com/office/word/2020/wordml/sdtdatahash" xmlns:w16sdtfl="http://schemas.microsoft.com/office/word/2024/wordml/sdtformatlock" xmlns:w16se="http://schemas.microsoft.com/office/word/2015/wordml/symex" xmlns:wpg="http://schemas.microsoft.com/office/word/2010/wordprocessingGroup" xmlns:wpi="http://schemas.microsoft.com/office/word/2010/wordprocessingInk" xmlns:wne="http://schemas.microsoft.com/office/word/2006/wordml" xmlns:wps="http://schemas.microsoft.com/office/word/2010/wordprocessingShape" mc:Ignorable="w14 w15 w16se w16cid w16 w16cex w16sdtdh w16sdtfl w16du wp14">
   <w:body>
-    <w:p/>
+    <w:p>
+      <w:bookmarkStart w:id="0" w:name="_Hlk215690500"/>
+      <w:bookmarkEnd w:id="0"/>
+    </w:p>
     <w:p/>
     <w:p/>
     <w:p/>
@@ -12,14 +15,14 @@
       <w:pPr>
         <w:pStyle w:val="Heading1"/>
       </w:pPr>
-      <w:bookmarkStart w:id="0" w:name="_Toc229998283"/>
+      <w:bookmarkStart w:id="1" w:name="_Toc229998283"/>
       <w:r>
         <w:rPr>
           <w:sz w:val="60"/>
         </w:rPr>
         <w:t>Mc</w:t>
       </w:r>
-      <w:bookmarkEnd w:id="0"/>
+      <w:bookmarkEnd w:id="1"/>
       <w:r>
         <w:rPr>
           <w:sz w:val="60"/>
@@ -32,17 +35,35 @@
       <w:pPr>
         <w:pStyle w:val="Heading1"/>
       </w:pPr>
-      <w:bookmarkStart w:id="1" w:name="_Toc229998284"/>
+      <w:bookmarkStart w:id="2" w:name="_Toc229998284"/>
       <w:r>
         <w:t>Created on November 06 2025</w:t>
       </w:r>
-      <w:bookmarkEnd w:id="1"/>
+      <w:bookmarkEnd w:id="2"/>
       <w:r>
         <w:br w:type="page"/>
       </w:r>
     </w:p>
-    <w:p/>
-    <w:p/>
+    <w:p>
+      <w:pPr>
+        <w:rPr>
+          <w:b/>
+          <w:bCs/>
+          <w:sz w:val="40"/>
+          <w:szCs w:val="40"/>
+        </w:rPr>
+      </w:pPr>
+      <w:r>
+        <w:rPr>
+          <w:b/>
+          <w:bCs/>
+          <w:sz w:val="40"/>
+          <w:szCs w:val="40"/>
+        </w:rPr>
+        <w:lastRenderedPageBreak/>
+        <w:t>Customer</w:t>
+      </w:r>
+    </w:p>
     <w:p>
       <w:r>
         <w:rPr>
@@ -174,12 +195,38 @@
       </w:r>
     </w:p>
     <w:p/>
+    <w:p/>
+    <w:p/>
+    <w:p/>
+    <w:p/>
+    <w:p/>
+    <w:p/>
+    <w:p/>
+    <w:p>
+      <w:pPr>
+        <w:rPr>
+          <w:b/>
+          <w:bCs/>
+          <w:sz w:val="40"/>
+          <w:szCs w:val="40"/>
+        </w:rPr>
+      </w:pPr>
+      <w:r>
+        <w:rPr>
+          <w:b/>
+          <w:bCs/>
+          <w:sz w:val="40"/>
+          <w:szCs w:val="40"/>
+        </w:rPr>
+        <w:lastRenderedPageBreak/>
+        <w:t>Register</w:t>
+      </w:r>
+    </w:p>
     <w:p>
       <w:r>
         <w:rPr>
           <w:noProof/>
         </w:rPr>
-        <w:lastRenderedPageBreak/>
         <w:drawing>
           <wp:inline distT="0" distB="0" distL="0" distR="0" wp14:anchorId="41E2F2E8" wp14:editId="610551F1">
             <wp:extent cx="2924583" cy="6201640"/>
@@ -218,14 +265,38 @@
       </w:r>
     </w:p>
     <w:p/>
+    <w:p/>
+    <w:p/>
+    <w:p/>
+    <w:p/>
+    <w:p/>
+    <w:p>
+      <w:pPr>
+        <w:rPr>
+          <w:b/>
+          <w:bCs/>
+          <w:sz w:val="40"/>
+          <w:szCs w:val="40"/>
+        </w:rPr>
+      </w:pPr>
+      <w:r>
+        <w:rPr>
+          <w:b/>
+          <w:bCs/>
+          <w:sz w:val="40"/>
+          <w:szCs w:val="40"/>
+        </w:rPr>
+        <w:lastRenderedPageBreak/>
+        <w:t>Login</w:t>
+      </w:r>
+    </w:p>
     <w:p>
       <w:r>
         <w:rPr>
           <w:noProof/>
         </w:rPr>
-        <w:lastRenderedPageBreak/>
         <w:drawing>
-          <wp:inline distT="0" distB="0" distL="0" distR="0" wp14:anchorId="1E0E992A" wp14:editId="4C2E0DF3">
+          <wp:inline distT="0" distB="0" distL="0" distR="0" wp14:anchorId="76B0A732" wp14:editId="7ADA8C39">
             <wp:extent cx="2991267" cy="6315956"/>
             <wp:effectExtent l="0" t="0" r="0" b="8890"/>
             <wp:docPr id="362872506" name="Picture 1" descr="A screen shot of a login screen&#10;&#10;AI-generated content may be incorrect."/>
@@ -262,16 +333,48 @@
       </w:r>
     </w:p>
     <w:p/>
+    <w:p/>
+    <w:p/>
+    <w:p/>
+    <w:p/>
+    <w:p/>
+    <w:p/>
+    <w:p>
+      <w:pPr>
+        <w:rPr>
+          <w:b/>
+          <w:bCs/>
+          <w:sz w:val="40"/>
+          <w:szCs w:val="40"/>
+        </w:rPr>
+      </w:pPr>
+      <w:r>
+        <w:rPr>
+          <w:b/>
+          <w:bCs/>
+          <w:sz w:val="40"/>
+          <w:szCs w:val="40"/>
+        </w:rPr>
+        <w:t>View_Cart</w:t>
+      </w:r>
+    </w:p>
     <w:p>
       <w:r>
         <w:rPr>
           <w:noProof/>
         </w:rPr>
-        <w:lastRenderedPageBreak/>
         <w:drawing>
-          <wp:inline distT="0" distB="0" distL="0" distR="0" wp14:anchorId="3C2FFC8C" wp14:editId="2C0D6272">
-            <wp:extent cx="2857899" cy="6220693"/>
-            <wp:effectExtent l="0" t="0" r="0" b="8890"/>
+          <wp:anchor distT="0" distB="0" distL="114300" distR="114300" simplePos="0" relativeHeight="251659264" behindDoc="0" locked="0" layoutInCell="1" allowOverlap="1" wp14:anchorId="3C2FFC8C" wp14:editId="157472FA">
+            <wp:simplePos x="0" y="0"/>
+            <wp:positionH relativeFrom="column">
+              <wp:posOffset>-88900</wp:posOffset>
+            </wp:positionH>
+            <wp:positionV relativeFrom="paragraph">
+              <wp:posOffset>58420</wp:posOffset>
+            </wp:positionV>
+            <wp:extent cx="2857500" cy="6220460"/>
+            <wp:effectExtent l="0" t="0" r="0" b="0"/>
+            <wp:wrapSquare wrapText="bothSides"/>
             <wp:docPr id="1716344747" name="Picture 1" descr="A screenshot of a menu&#10;&#10;AI-generated content may be incorrect."/>
             <wp:cNvGraphicFramePr>
               <a:graphicFrameLocks xmlns:a="http://schemas.openxmlformats.org/drawingml/2006/main" noChangeAspect="1"/>
@@ -284,7 +387,13 @@
                     <pic:cNvPicPr/>
                   </pic:nvPicPr>
                   <pic:blipFill>
-                    <a:blip r:embed="rId10"/>
+                    <a:blip r:embed="rId10">
+                      <a:extLst>
+                        <a:ext uri="{28A0092B-C50C-407E-A947-70E740481C1C}">
+                          <a14:useLocalDpi xmlns:a14="http://schemas.microsoft.com/office/drawing/2010/main" val="0"/>
+                        </a:ext>
+                      </a:extLst>
+                    </a:blip>
                     <a:stretch>
                       <a:fillRect/>
                     </a:stretch>
@@ -292,7 +401,7 @@
                   <pic:spPr>
                     <a:xfrm>
                       <a:off x="0" y="0"/>
-                      <a:ext cx="2857899" cy="6220693"/>
+                      <a:ext cx="2857500" cy="6220460"/>
                     </a:xfrm>
                     <a:prstGeom prst="rect">
                       <a:avLst/>
@@ -301,14 +410,59 @@
                 </pic:pic>
               </a:graphicData>
             </a:graphic>
-          </wp:inline>
+          </wp:anchor>
         </w:drawing>
       </w:r>
     </w:p>
     <w:p/>
+    <w:p/>
+    <w:p/>
+    <w:p/>
+    <w:p/>
+    <w:p/>
+    <w:p/>
+    <w:p/>
+    <w:p/>
+    <w:p/>
+    <w:p/>
+    <w:p/>
+    <w:p/>
+    <w:p/>
+    <w:p/>
     <w:p>
       <w:r>
-        <w:lastRenderedPageBreak/>
+        <w:br w:type="textWrapping" w:clear="all"/>
+      </w:r>
+    </w:p>
+    <w:p/>
+    <w:p/>
+    <w:p/>
+    <w:p/>
+    <w:p/>
+    <w:p>
+      <w:pPr>
+        <w:rPr>
+          <w:b/>
+          <w:bCs/>
+          <w:sz w:val="40"/>
+          <w:szCs w:val="40"/>
+        </w:rPr>
+      </w:pPr>
+      <w:r>
+        <w:rPr>
+          <w:b/>
+          <w:bCs/>
+          <w:sz w:val="40"/>
+          <w:szCs w:val="40"/>
+        </w:rPr>
+        <w:t>Checkout</w:t>
+      </w:r>
+    </w:p>
+    <w:p>
+      <w:r>
+        <w:rPr>
+          <w:noProof/>
+        </w:rPr>
         <w:drawing>
           <wp:inline distT="0" distB="0" distL="0" distR="0" wp14:anchorId="3EA41F6F" wp14:editId="13130FE6">
             <wp:extent cx="2209711" cy="4848028"/>
@@ -348,8 +502,53 @@
     </w:p>
     <w:p/>
     <w:p>
+      <w:pPr>
+        <w:tabs>
+          <w:tab w:val="left" w:pos="4748"/>
+        </w:tabs>
+      </w:pPr>
       <w:r>
-        <w:lastRenderedPageBreak/>
+        <w:tab/>
+      </w:r>
+    </w:p>
+    <w:p>
+      <w:pPr>
+        <w:tabs>
+          <w:tab w:val="left" w:pos="4748"/>
+        </w:tabs>
+      </w:pPr>
+    </w:p>
+    <w:p/>
+    <w:p/>
+    <w:p/>
+    <w:p/>
+    <w:p/>
+    <w:p/>
+    <w:p/>
+    <w:p>
+      <w:pPr>
+        <w:rPr>
+          <w:b/>
+          <w:bCs/>
+          <w:sz w:val="40"/>
+          <w:szCs w:val="40"/>
+        </w:rPr>
+      </w:pPr>
+      <w:r>
+        <w:rPr>
+          <w:b/>
+          <w:bCs/>
+          <w:sz w:val="40"/>
+          <w:szCs w:val="40"/>
+        </w:rPr>
+        <w:t>Manager</w:t>
+      </w:r>
+    </w:p>
+    <w:p>
+      <w:r>
+        <w:rPr>
+          <w:noProof/>
+        </w:rPr>
         <w:drawing>
           <wp:inline distT="0" distB="0" distL="0" distR="0" wp14:anchorId="03F24E6B" wp14:editId="7B781D24">
             <wp:extent cx="1999703" cy="4309378"/>

</xml_diff>